<commit_message>
added team list with initial roles
</commit_message>
<xml_diff>
--- a/documentation/milestone1/08_team.docx
+++ b/documentation/milestone1/08_team.docx
@@ -29,16 +29,7 @@
           </w:tcPr>
           <w:p>
             <w:r>
-              <w:t>Team Lead</w:t>
-            </w:r>
-            <w:r>
-              <w:t xml:space="preserve"> </w:t>
-            </w:r>
-            <w:r>
-              <w:t>/</w:t>
-            </w:r>
-            <w:r>
-              <w:t xml:space="preserve"> </w:t>
+              <w:t xml:space="preserve">Team Lead / </w:t>
             </w:r>
             <w:r>
               <w:rPr>
@@ -84,13 +75,8 @@
           </w:tcPr>
           <w:p>
             <w:r>
-              <w:t xml:space="preserve">Patrick </w:t>
-            </w:r>
-            <w:proofErr w:type="spellStart"/>
-            <w:r>
-              <w:t>Hasenauer</w:t>
-            </w:r>
-            <w:proofErr w:type="spellEnd"/>
+              <w:t>Patrick Hasenauer</w:t>
+            </w:r>
           </w:p>
         </w:tc>
         <w:tc>
@@ -120,13 +106,8 @@
           </w:tcPr>
           <w:p>
             <w:r>
-              <w:t xml:space="preserve">Martin </w:t>
-            </w:r>
-            <w:proofErr w:type="spellStart"/>
-            <w:r>
-              <w:t>Herbener</w:t>
-            </w:r>
-            <w:proofErr w:type="spellEnd"/>
+              <w:t>Martin Herbener</w:t>
+            </w:r>
           </w:p>
         </w:tc>
         <w:tc>
@@ -153,13 +134,8 @@
           </w:tcPr>
           <w:p>
             <w:r>
-              <w:t xml:space="preserve">Ziad </w:t>
-            </w:r>
-            <w:proofErr w:type="spellStart"/>
-            <w:r>
-              <w:t>Benhachem</w:t>
-            </w:r>
-            <w:proofErr w:type="spellEnd"/>
+              <w:t>Ziad Benhachem</w:t>
+            </w:r>
           </w:p>
         </w:tc>
         <w:tc>
@@ -232,19 +208,9 @@
             <w:tcW w:w="4606" w:type="dxa"/>
           </w:tcPr>
           <w:p>
-            <w:proofErr w:type="spellStart"/>
-            <w:r>
-              <w:t>Plisam</w:t>
-            </w:r>
-            <w:proofErr w:type="spellEnd"/>
-            <w:r>
-              <w:t xml:space="preserve"> </w:t>
-            </w:r>
-            <w:proofErr w:type="spellStart"/>
-            <w:r>
-              <w:t>Ekpai-Laodema</w:t>
-            </w:r>
-            <w:proofErr w:type="spellEnd"/>
+            <w:r>
+              <w:t>Plisam Ekpai-Laodema</w:t>
+            </w:r>
           </w:p>
         </w:tc>
         <w:tc>
@@ -258,14 +224,13 @@
               </w:rPr>
               <w:t>Backend</w:t>
             </w:r>
+            <w:bookmarkStart w:id="0" w:name="_GoBack"/>
+            <w:bookmarkEnd w:id="0"/>
           </w:p>
         </w:tc>
       </w:tr>
     </w:tbl>
-    <w:p>
-      <w:bookmarkStart w:id="0" w:name="_GoBack"/>
-      <w:bookmarkEnd w:id="0"/>
-    </w:p>
+    <w:p/>
     <w:sectPr>
       <w:pgSz w:w="11906" w:h="16838"/>
       <w:pgMar w:top="1417" w:right="1417" w:bottom="1134" w:left="1417" w:header="708" w:footer="708" w:gutter="0"/>
@@ -989,7 +954,7 @@
   <a:extraClrSchemeLst/>
   <a:extLst>
     <a:ext uri="{05A4C25C-085E-4340-85A3-A5531E510DB2}">
-      <thm15:themeFamily xmlns:thm15="http://schemas.microsoft.com/office/thememl/2012/main" xmlns="" name="Office Theme" id="{62F939B6-93AF-4DB8-9C6B-D6C7DFDC589F}" vid="{4A3C46E8-61CC-4603-A589-7422A47A8E4A}"/>
+      <thm15:themeFamily xmlns="" xmlns:thm15="http://schemas.microsoft.com/office/thememl/2012/main" name="Office Theme" id="{62F939B6-93AF-4DB8-9C6B-D6C7DFDC589F}" vid="{4A3C46E8-61CC-4603-A589-7422A47A8E4A}"/>
     </a:ext>
   </a:extLst>
 </a:theme>

</xml_diff>